<commit_message>
Updated Code/Hands-on Exercises and Preso
</commit_message>
<xml_diff>
--- a/hands-on-exercises/ExamResults-Step2-WebInterface.docx
+++ b/hands-on-exercises/ExamResults-Step2-WebInterface.docx
@@ -441,7 +441,51 @@
         <w:rPr>
           <w:b/>
         </w:rPr>
-        <w:t>hands-on-exercises/Exam Results App/step 2</w:t>
+        <w:t>hands-on-exercises/Exam</w:t>
+      </w:r>
+      <w:r>
+        <w:rPr>
+          <w:b/>
+        </w:rPr>
+        <w:t xml:space="preserve"> </w:t>
+      </w:r>
+      <w:r>
+        <w:rPr>
+          <w:b/>
+        </w:rPr>
+        <w:t>Results</w:t>
+      </w:r>
+      <w:r>
+        <w:rPr>
+          <w:b/>
+        </w:rPr>
+        <w:t xml:space="preserve"> A</w:t>
+      </w:r>
+      <w:r>
+        <w:rPr>
+          <w:b/>
+        </w:rPr>
+        <w:t>pp/</w:t>
+      </w:r>
+      <w:proofErr w:type="spellStart"/>
+      <w:r>
+        <w:rPr>
+          <w:b/>
+        </w:rPr>
+        <w:t>ExamResults</w:t>
+      </w:r>
+      <w:proofErr w:type="spellEnd"/>
+      <w:r>
+        <w:rPr>
+          <w:b/>
+        </w:rPr>
+        <w:t>-S</w:t>
+      </w:r>
+      <w:r>
+        <w:rPr>
+          <w:b/>
+        </w:rPr>
+        <w:t>tep 2</w:t>
       </w:r>
     </w:p>
     <w:p>
@@ -527,21 +571,51 @@
         <w:rPr>
           <w:b/>
         </w:rPr>
-        <w:t>hands-on-exercises/</w:t>
-      </w:r>
-      <w:proofErr w:type="spellStart"/>
-      <w:r>
-        <w:rPr>
-          <w:b/>
-        </w:rPr>
-        <w:t>ExamResultsapp</w:t>
-      </w:r>
-      <w:proofErr w:type="spellEnd"/>
-      <w:r>
-        <w:rPr>
-          <w:b/>
-        </w:rPr>
-        <w:t>/step 2</w:t>
+        <w:t>hands-on-exercises/Exam</w:t>
+      </w:r>
+      <w:r>
+        <w:rPr>
+          <w:b/>
+        </w:rPr>
+        <w:t xml:space="preserve"> </w:t>
+      </w:r>
+      <w:r>
+        <w:rPr>
+          <w:b/>
+        </w:rPr>
+        <w:t>Results</w:t>
+      </w:r>
+      <w:r>
+        <w:rPr>
+          <w:b/>
+        </w:rPr>
+        <w:t xml:space="preserve"> A</w:t>
+      </w:r>
+      <w:r>
+        <w:rPr>
+          <w:b/>
+        </w:rPr>
+        <w:t>pp/</w:t>
+      </w:r>
+      <w:proofErr w:type="spellStart"/>
+      <w:r>
+        <w:rPr>
+          <w:b/>
+        </w:rPr>
+        <w:t>ExamResults</w:t>
+      </w:r>
+      <w:proofErr w:type="spellEnd"/>
+      <w:r>
+        <w:rPr>
+          <w:b/>
+        </w:rPr>
+        <w:t>-S</w:t>
+      </w:r>
+      <w:r>
+        <w:rPr>
+          <w:b/>
+        </w:rPr>
+        <w:t>tep 2</w:t>
       </w:r>
       <w:r>
         <w:rPr>
@@ -5705,7 +5779,6 @@
           <w:sz w:val="20"/>
           <w:szCs w:val="20"/>
         </w:rPr>
-        <w:lastRenderedPageBreak/>
         <w:t>}</w:t>
       </w:r>
     </w:p>

</xml_diff>